<commit_message>
contract mail & card changes
</commit_message>
<xml_diff>
--- a/tmp/cardTemp.docx
+++ b/tmp/cardTemp.docx
@@ -209,140 +209,177 @@
         <w:t xml:space="preserve"> {sales}</w:t>
       </w:r>
     </w:p>
+    <w:tbl>
+      <w:tblPr>
+        <w:tblStyle w:val="TableGrid"/>
+        <w:tblpPr w:leftFromText="180" w:rightFromText="180" w:vertAnchor="text" w:tblpY="38"/>
+        <w:tblW w:w="0" w:type="auto"/>
+        <w:tblBorders>
+          <w:top w:val="none" w:sz="0" w:space="0" w:color="auto"/>
+          <w:left w:val="none" w:sz="0" w:space="0" w:color="auto"/>
+          <w:bottom w:val="none" w:sz="0" w:space="0" w:color="auto"/>
+          <w:right w:val="none" w:sz="0" w:space="0" w:color="auto"/>
+          <w:insideH w:val="none" w:sz="0" w:space="0" w:color="auto"/>
+          <w:insideV w:val="none" w:sz="0" w:space="0" w:color="auto"/>
+        </w:tblBorders>
+        <w:tblLook w:val="04A0" w:firstRow="1" w:lastRow="0" w:firstColumn="1" w:lastColumn="0" w:noHBand="0" w:noVBand="1"/>
+      </w:tblPr>
+      <w:tblGrid>
+        <w:gridCol w:w="5240"/>
+        <w:gridCol w:w="2851"/>
+      </w:tblGrid>
+      <w:tr>
+        <w:trPr>
+          <w:trHeight w:val="861"/>
+        </w:trPr>
+        <w:tc>
+          <w:tcPr>
+            <w:tcW w:w="5240" w:type="dxa"/>
+          </w:tcPr>
+          <w:p>
+            <w:pPr>
+              <w:spacing w:before="240"/>
+              <w:rPr>
+                <w:rFonts w:ascii="Times New Roman" w:eastAsia="Times New Roman" w:hAnsi="Times New Roman" w:cs="Times New Roman"/>
+              </w:rPr>
+            </w:pPr>
+            <w:r>
+              <w:rPr>
+                <w:b/>
+                <w:spacing w:val="-10"/>
+                <w:sz w:val="30"/>
+              </w:rPr>
+              <w:t xml:space="preserve">Services </w:t>
+            </w:r>
+            <w:r>
+              <w:rPr>
+                <w:b/>
+                <w:color w:val="0E0E0E"/>
+                <w:spacing w:val="-10"/>
+                <w:sz w:val="30"/>
+              </w:rPr>
+              <w:t>-</w:t>
+            </w:r>
+            <w:r>
+              <w:rPr>
+                <w:b/>
+                <w:color w:val="0E0E0E"/>
+                <w:spacing w:val="-11"/>
+                <w:sz w:val="30"/>
+              </w:rPr>
+              <w:t xml:space="preserve"> </w:t>
+            </w:r>
+            <w:r>
+              <w:rPr>
+                <w:b/>
+                <w:spacing w:val="-10"/>
+                <w:sz w:val="30"/>
+              </w:rPr>
+              <w:t>CUSTOMER</w:t>
+            </w:r>
+            <w:r>
+              <w:rPr>
+                <w:b/>
+                <w:spacing w:val="2"/>
+                <w:sz w:val="30"/>
+              </w:rPr>
+              <w:t xml:space="preserve"> </w:t>
+            </w:r>
+            <w:r>
+              <w:rPr>
+                <w:b/>
+                <w:spacing w:val="-10"/>
+                <w:sz w:val="30"/>
+              </w:rPr>
+              <w:t>LOG</w:t>
+            </w:r>
+            <w:r>
+              <w:rPr>
+                <w:b/>
+                <w:spacing w:val="-11"/>
+                <w:sz w:val="30"/>
+              </w:rPr>
+              <w:t xml:space="preserve"> </w:t>
+            </w:r>
+            <w:r>
+              <w:rPr>
+                <w:b/>
+                <w:spacing w:val="-10"/>
+                <w:sz w:val="30"/>
+              </w:rPr>
+              <w:t>CARD</w:t>
+            </w:r>
+          </w:p>
+        </w:tc>
+        <w:tc>
+          <w:tcPr>
+            <w:tcW w:w="2851" w:type="dxa"/>
+          </w:tcPr>
+          <w:p>
+            <w:pPr>
+              <w:rPr>
+                <w:rFonts w:ascii="Times New Roman" w:eastAsia="Times New Roman" w:hAnsi="Times New Roman" w:cs="Times New Roman"/>
+              </w:rPr>
+            </w:pPr>
+            <w:r>
+              <w:rPr>
+                <w:rFonts w:ascii="Times New Roman" w:eastAsia="Times New Roman" w:hAnsi="Times New Roman" w:cs="Times New Roman"/>
+              </w:rPr>
+              <w:t xml:space="preserve">       </w:t>
+            </w:r>
+            <w:r>
+              <w:rPr>
+                <w:rFonts w:ascii="Times New Roman" w:eastAsia="Times New Roman" w:hAnsi="Times New Roman" w:cs="Times New Roman"/>
+              </w:rPr>
+              <w:t xml:space="preserve">{IMAGE </w:t>
+            </w:r>
+            <w:proofErr w:type="spellStart"/>
+            <w:r>
+              <w:rPr>
+                <w:rFonts w:ascii="Times New Roman" w:eastAsia="Times New Roman" w:hAnsi="Times New Roman" w:cs="Times New Roman"/>
+              </w:rPr>
+              <w:t>qrCode</w:t>
+            </w:r>
+            <w:proofErr w:type="spellEnd"/>
+            <w:r>
+              <w:rPr>
+                <w:rFonts w:ascii="Times New Roman" w:eastAsia="Times New Roman" w:hAnsi="Times New Roman" w:cs="Times New Roman"/>
+              </w:rPr>
+              <w:t>(</w:t>
+            </w:r>
+            <w:proofErr w:type="spellStart"/>
+            <w:r>
+              <w:rPr>
+                <w:rFonts w:ascii="Times New Roman" w:eastAsia="Times New Roman" w:hAnsi="Times New Roman" w:cs="Times New Roman"/>
+              </w:rPr>
+              <w:t>url</w:t>
+            </w:r>
+            <w:proofErr w:type="spellEnd"/>
+            <w:r>
+              <w:rPr>
+                <w:rFonts w:ascii="Times New Roman" w:eastAsia="Times New Roman" w:hAnsi="Times New Roman" w:cs="Times New Roman"/>
+              </w:rPr>
+              <w:t>)}</w:t>
+            </w:r>
+          </w:p>
+          <w:p>
+            <w:pPr>
+              <w:rPr>
+                <w:rFonts w:ascii="Times New Roman" w:eastAsia="Times New Roman" w:hAnsi="Times New Roman" w:cs="Times New Roman"/>
+              </w:rPr>
+            </w:pPr>
+          </w:p>
+        </w:tc>
+      </w:tr>
+    </w:tbl>
     <w:p>
       <w:pPr>
-        <w:rPr>
-          <w:rFonts w:ascii="Times New Roman" w:eastAsia="Times New Roman" w:hAnsi="Times New Roman" w:cs="Times New Roman"/>
-          <w:sz w:val="20"/>
-          <w:szCs w:val="20"/>
-        </w:rPr>
-      </w:pPr>
-      <w:r>
-        <w:rPr>
-          <w:b/>
-          <w:spacing w:val="-10"/>
-          <w:sz w:val="30"/>
-        </w:rPr>
-        <w:t xml:space="preserve">Services </w:t>
-      </w:r>
-      <w:r>
-        <w:rPr>
-          <w:b/>
-          <w:color w:val="0E0E0E"/>
-          <w:spacing w:val="-10"/>
-          <w:sz w:val="30"/>
-        </w:rPr>
-        <w:t>-</w:t>
-      </w:r>
-      <w:r>
-        <w:rPr>
-          <w:b/>
-          <w:color w:val="0E0E0E"/>
-          <w:spacing w:val="-11"/>
-          <w:sz w:val="30"/>
-        </w:rPr>
-        <w:t xml:space="preserve"> </w:t>
-      </w:r>
-      <w:r>
-        <w:rPr>
-          <w:b/>
-          <w:spacing w:val="-10"/>
-          <w:sz w:val="30"/>
-        </w:rPr>
-        <w:t>CUSTOMER</w:t>
-      </w:r>
-      <w:r>
-        <w:rPr>
-          <w:b/>
-          <w:spacing w:val="2"/>
-          <w:sz w:val="30"/>
-        </w:rPr>
-        <w:t xml:space="preserve"> </w:t>
-      </w:r>
-      <w:r>
-        <w:rPr>
-          <w:b/>
-          <w:spacing w:val="-10"/>
-          <w:sz w:val="30"/>
-        </w:rPr>
-        <w:t>LOG</w:t>
-      </w:r>
-      <w:r>
-        <w:rPr>
-          <w:b/>
-          <w:spacing w:val="-11"/>
-          <w:sz w:val="30"/>
-        </w:rPr>
-        <w:t xml:space="preserve"> </w:t>
-      </w:r>
-      <w:r>
-        <w:rPr>
-          <w:b/>
-          <w:spacing w:val="-10"/>
-          <w:sz w:val="30"/>
-        </w:rPr>
-        <w:t>CARD</w:t>
-      </w:r>
-      <w:r>
-        <w:rPr>
-          <w:b/>
-          <w:spacing w:val="-10"/>
-          <w:sz w:val="30"/>
-        </w:rPr>
-        <w:t xml:space="preserve">              </w:t>
-      </w:r>
-      <w:r>
-        <w:rPr>
-          <w:rFonts w:ascii="Times New Roman" w:eastAsia="Times New Roman" w:hAnsi="Times New Roman" w:cs="Times New Roman"/>
-          <w:sz w:val="20"/>
-          <w:szCs w:val="20"/>
-        </w:rPr>
-        <w:t xml:space="preserve">{IMAGE </w:t>
-      </w:r>
-      <w:proofErr w:type="spellStart"/>
-      <w:r>
-        <w:rPr>
-          <w:rFonts w:ascii="Times New Roman" w:eastAsia="Times New Roman" w:hAnsi="Times New Roman" w:cs="Times New Roman"/>
-          <w:sz w:val="20"/>
-          <w:szCs w:val="20"/>
-        </w:rPr>
-        <w:t>qrCode</w:t>
-      </w:r>
-      <w:proofErr w:type="spellEnd"/>
-      <w:r>
-        <w:rPr>
-          <w:rFonts w:ascii="Times New Roman" w:eastAsia="Times New Roman" w:hAnsi="Times New Roman" w:cs="Times New Roman"/>
-          <w:sz w:val="20"/>
-          <w:szCs w:val="20"/>
-        </w:rPr>
-        <w:t>(</w:t>
-      </w:r>
-      <w:proofErr w:type="spellStart"/>
-      <w:r>
-        <w:rPr>
-          <w:rFonts w:ascii="Times New Roman" w:eastAsia="Times New Roman" w:hAnsi="Times New Roman" w:cs="Times New Roman"/>
-          <w:sz w:val="20"/>
-          <w:szCs w:val="20"/>
-        </w:rPr>
-        <w:t>url</w:t>
-      </w:r>
-      <w:proofErr w:type="spellEnd"/>
-      <w:r>
-        <w:rPr>
-          <w:rFonts w:ascii="Times New Roman" w:eastAsia="Times New Roman" w:hAnsi="Times New Roman" w:cs="Times New Roman"/>
-          <w:sz w:val="20"/>
-          <w:szCs w:val="20"/>
-        </w:rPr>
-        <w:t>)}</w:t>
-      </w:r>
-    </w:p>
-    <w:p>
-      <w:pPr>
-        <w:spacing w:before="1" w:line="396" w:lineRule="auto"/>
-        <w:ind w:right="2586"/>
-        <w:rPr>
-          <w:b/>
-          <w:sz w:val="18"/>
+        <w:pStyle w:val="BodyText"/>
+        <w:spacing w:line="223" w:lineRule="auto"/>
+        <w:ind w:right="5138"/>
+        <w:rPr>
+          <w:spacing w:val="-4"/>
+          <w:sz w:val="20"/>
           <w:szCs w:val="18"/>
         </w:rPr>
       </w:pPr>
@@ -351,7 +388,7 @@
       <w:pPr>
         <w:pStyle w:val="BodyText"/>
         <w:spacing w:line="223" w:lineRule="auto"/>
-        <w:ind w:left="851" w:right="5138" w:firstLine="9"/>
+        <w:ind w:right="5138"/>
         <w:rPr>
           <w:spacing w:val="-4"/>
           <w:sz w:val="20"/>
@@ -1217,7 +1254,7 @@
         <mc:AlternateContent>
           <mc:Choice Requires="wps">
             <w:drawing>
-              <wp:anchor distT="0" distB="0" distL="0" distR="0" simplePos="0" relativeHeight="251735552" behindDoc="0" locked="0" layoutInCell="1" allowOverlap="1" wp14:anchorId="00F4D1CC" wp14:editId="1C8CDEE5">
+              <wp:anchor distT="0" distB="0" distL="0" distR="0" simplePos="0" relativeHeight="251735552" behindDoc="0" locked="0" layoutInCell="1" allowOverlap="1" wp14:anchorId="00F4D1CC" wp14:editId="4309A080">
                 <wp:simplePos x="0" y="0"/>
                 <wp:positionH relativeFrom="page">
                   <wp:posOffset>2028825</wp:posOffset>
@@ -1287,7 +1324,7 @@
           </mc:Choice>
           <mc:Fallback>
             <w:pict>
-              <v:shape w14:anchorId="5C3C06DB" id="Graphic 4" o:spid="_x0000_s1026" style="position:absolute;margin-left:159.75pt;margin-top:14.95pt;width:312pt;height:3.6pt;flip:y;z-index:251735552;visibility:visible;mso-wrap-style:square;mso-width-percent:0;mso-height-percent:0;mso-wrap-distance-left:0;mso-wrap-distance-top:0;mso-wrap-distance-right:0;mso-wrap-distance-bottom:0;mso-position-horizontal:absolute;mso-position-horizontal-relative:page;mso-position-vertical:absolute;mso-position-vertical-relative:text;mso-width-percent:0;mso-height-percent:0;mso-width-relative:margin;mso-height-relative:margin;v-text-anchor:top" coordsize="3106420,45719" o:gfxdata="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" path="m,l3105912,e" filled="f" strokecolor="#282823" strokeweight=".96pt">
+              <v:shape w14:anchorId="571A0E02" id="Graphic 4" o:spid="_x0000_s1026" style="position:absolute;margin-left:159.75pt;margin-top:14.95pt;width:312pt;height:3.6pt;flip:y;z-index:251735552;visibility:visible;mso-wrap-style:square;mso-width-percent:0;mso-height-percent:0;mso-wrap-distance-left:0;mso-wrap-distance-top:0;mso-wrap-distance-right:0;mso-wrap-distance-bottom:0;mso-position-horizontal:absolute;mso-position-horizontal-relative:page;mso-position-vertical:absolute;mso-position-vertical-relative:text;mso-width-percent:0;mso-height-percent:0;mso-width-relative:margin;mso-height-relative:margin;v-text-anchor:top" coordsize="3106420,45719" o:gfxdata="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" path="m,l3105912,e" filled="f" strokecolor="#282823" strokeweight=".96pt">
                 <v:path arrowok="t"/>
                 <w10:wrap anchorx="page"/>
               </v:shape>
@@ -1315,6 +1352,7 @@
         </w:rPr>
         <w:t>:</w:t>
       </w:r>
+      <w:proofErr w:type="gramStart"/>
       <w:r>
         <w:rPr>
           <w:b/>
@@ -1334,6 +1372,7 @@
         <w:t>{</w:t>
       </w:r>
       <w:proofErr w:type="spellStart"/>
+      <w:proofErr w:type="gramEnd"/>
       <w:r>
         <w:rPr>
           <w:w w:val="90"/>
@@ -1350,15 +1389,6 @@
           <w:szCs w:val="20"/>
         </w:rPr>
         <w:t>}</w:t>
-      </w:r>
-      <w:r>
-        <w:rPr>
-          <w:b/>
-          <w:bCs/>
-          <w:sz w:val="20"/>
-          <w:szCs w:val="20"/>
-        </w:rPr>
-        <w:t xml:space="preserve"> </w:t>
       </w:r>
     </w:p>
     <w:p>
@@ -1387,100 +1417,10 @@
         <mc:AlternateContent>
           <mc:Choice Requires="wps">
             <w:drawing>
-              <wp:anchor distT="0" distB="0" distL="0" distR="0" simplePos="0" relativeHeight="251725312" behindDoc="0" locked="0" layoutInCell="1" allowOverlap="1" wp14:anchorId="0DD81884" wp14:editId="721512B3">
+              <wp:anchor distT="0" distB="0" distL="0" distR="0" simplePos="0" relativeHeight="251712000" behindDoc="0" locked="0" layoutInCell="1" allowOverlap="1" wp14:anchorId="19E20560" wp14:editId="0FAFFAAF">
                 <wp:simplePos x="0" y="0"/>
                 <wp:positionH relativeFrom="page">
-                  <wp:posOffset>4867275</wp:posOffset>
-                </wp:positionH>
-                <wp:positionV relativeFrom="paragraph">
-                  <wp:posOffset>184785</wp:posOffset>
-                </wp:positionV>
-                <wp:extent cx="1371600" cy="45719"/>
-                <wp:effectExtent l="0" t="0" r="0" b="0"/>
-                <wp:wrapNone/>
-                <wp:docPr id="24" name="Graphic 4"/>
-                <wp:cNvGraphicFramePr>
-                  <a:graphicFrameLocks xmlns:a="http://schemas.openxmlformats.org/drawingml/2006/main"/>
-                </wp:cNvGraphicFramePr>
-                <a:graphic xmlns:a="http://schemas.openxmlformats.org/drawingml/2006/main">
-                  <a:graphicData uri="http://schemas.microsoft.com/office/word/2010/wordprocessingShape">
-                    <wps:wsp>
-                      <wps:cNvSpPr>
-                        <a:spLocks/>
-                      </wps:cNvSpPr>
-                      <wps:spPr>
-                        <a:xfrm flipV="1">
-                          <a:off x="0" y="0"/>
-                          <a:ext cx="1371600" cy="45719"/>
-                        </a:xfrm>
-                        <a:custGeom>
-                          <a:avLst/>
-                          <a:gdLst/>
-                          <a:ahLst/>
-                          <a:cxnLst/>
-                          <a:rect l="l" t="t" r="r" b="b"/>
-                          <a:pathLst>
-                            <a:path w="3106420">
-                              <a:moveTo>
-                                <a:pt x="0" y="0"/>
-                              </a:moveTo>
-                              <a:lnTo>
-                                <a:pt x="3105912" y="0"/>
-                              </a:lnTo>
-                            </a:path>
-                          </a:pathLst>
-                        </a:custGeom>
-                        <a:ln w="12192">
-                          <a:solidFill>
-                            <a:srgbClr val="282823"/>
-                          </a:solidFill>
-                          <a:prstDash val="solid"/>
-                        </a:ln>
-                      </wps:spPr>
-                      <wps:bodyPr wrap="square" lIns="0" tIns="0" rIns="0" bIns="0" rtlCol="0">
-                        <a:prstTxWarp prst="textNoShape">
-                          <a:avLst/>
-                        </a:prstTxWarp>
-                        <a:noAutofit/>
-                      </wps:bodyPr>
-                    </wps:wsp>
-                  </a:graphicData>
-                </a:graphic>
-                <wp14:sizeRelH relativeFrom="margin">
-                  <wp14:pctWidth>0</wp14:pctWidth>
-                </wp14:sizeRelH>
-                <wp14:sizeRelV relativeFrom="margin">
-                  <wp14:pctHeight>0</wp14:pctHeight>
-                </wp14:sizeRelV>
-              </wp:anchor>
-            </w:drawing>
-          </mc:Choice>
-          <mc:Fallback>
-            <w:pict>
-              <v:shape w14:anchorId="029BA26C" id="Graphic 4" o:spid="_x0000_s1026" style="position:absolute;margin-left:383.25pt;margin-top:14.55pt;width:108pt;height:3.6pt;flip:y;z-index:251725312;visibility:visible;mso-wrap-style:square;mso-width-percent:0;mso-height-percent:0;mso-wrap-distance-left:0;mso-wrap-distance-top:0;mso-wrap-distance-right:0;mso-wrap-distance-bottom:0;mso-position-horizontal:absolute;mso-position-horizontal-relative:page;mso-position-vertical:absolute;mso-position-vertical-relative:text;mso-width-percent:0;mso-height-percent:0;mso-width-relative:margin;mso-height-relative:margin;v-text-anchor:top" coordsize="3106420,45719" o:gfxdata="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" path="m,l3105912,e" filled="f" strokecolor="#282823" strokeweight=".96pt">
-                <v:path arrowok="t"/>
-                <w10:wrap anchorx="page"/>
-              </v:shape>
-            </w:pict>
-          </mc:Fallback>
-        </mc:AlternateContent>
-      </w:r>
-      <w:r>
-        <w:rPr>
-          <w:b/>
-          <w:bCs/>
-          <w:noProof/>
-          <w:sz w:val="20"/>
-          <w:szCs w:val="20"/>
-          <w:lang w:val="en-IN" w:eastAsia="en-IN"/>
-        </w:rPr>
-        <mc:AlternateContent>
-          <mc:Choice Requires="wps">
-            <w:drawing>
-              <wp:anchor distT="0" distB="0" distL="0" distR="0" simplePos="0" relativeHeight="251712000" behindDoc="0" locked="0" layoutInCell="1" allowOverlap="1" wp14:anchorId="19E20560" wp14:editId="60F5E91A">
-                <wp:simplePos x="0" y="0"/>
-                <wp:positionH relativeFrom="page">
-                  <wp:posOffset>1636395</wp:posOffset>
+                  <wp:posOffset>1684020</wp:posOffset>
                 </wp:positionH>
                 <wp:positionV relativeFrom="paragraph">
                   <wp:posOffset>168275</wp:posOffset>
@@ -1547,7 +1487,7 @@
           </mc:Choice>
           <mc:Fallback>
             <w:pict>
-              <v:shape w14:anchorId="56F66DDB" id="Graphic 4" o:spid="_x0000_s1026" style="position:absolute;margin-left:128.85pt;margin-top:13.25pt;width:124.4pt;height:3.6pt;flip:y;z-index:251712000;visibility:visible;mso-wrap-style:square;mso-width-percent:0;mso-height-percent:0;mso-wrap-distance-left:0;mso-wrap-distance-top:0;mso-wrap-distance-right:0;mso-wrap-distance-bottom:0;mso-position-horizontal:absolute;mso-position-horizontal-relative:page;mso-position-vertical:absolute;mso-position-vertical-relative:text;mso-width-percent:0;mso-height-percent:0;mso-width-relative:margin;mso-height-relative:margin;v-text-anchor:top" coordsize="3106420,45719" o:gfxdata="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" path="m,l3105912,e" filled="f" strokecolor="#282823" strokeweight=".96pt">
+              <v:shape w14:anchorId="3D15BCC0" id="Graphic 4" o:spid="_x0000_s1026" style="position:absolute;margin-left:132.6pt;margin-top:13.25pt;width:124.4pt;height:3.6pt;flip:y;z-index:251712000;visibility:visible;mso-wrap-style:square;mso-width-percent:0;mso-height-percent:0;mso-wrap-distance-left:0;mso-wrap-distance-top:0;mso-wrap-distance-right:0;mso-wrap-distance-bottom:0;mso-position-horizontal:absolute;mso-position-horizontal-relative:page;mso-position-vertical:absolute;mso-position-vertical-relative:text;mso-width-percent:0;mso-height-percent:0;mso-width-relative:margin;mso-height-relative:margin;v-text-anchor:top" coordsize="3106420,45719" o:gfxdata="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" path="m,l3105912,e" filled="f" strokecolor="#282823" strokeweight=".96pt">
                 <v:path arrowok="t"/>
                 <w10:wrap anchorx="page"/>
               </v:shape>
@@ -1559,6 +1499,96 @@
         <w:rPr>
           <w:b/>
           <w:bCs/>
+          <w:noProof/>
+          <w:sz w:val="20"/>
+          <w:szCs w:val="20"/>
+          <w:lang w:val="en-IN" w:eastAsia="en-IN"/>
+        </w:rPr>
+        <mc:AlternateContent>
+          <mc:Choice Requires="wps">
+            <w:drawing>
+              <wp:anchor distT="0" distB="0" distL="0" distR="0" simplePos="0" relativeHeight="251737600" behindDoc="0" locked="0" layoutInCell="1" allowOverlap="1" wp14:anchorId="69A8959D" wp14:editId="5E6411DF">
+                <wp:simplePos x="0" y="0"/>
+                <wp:positionH relativeFrom="page">
+                  <wp:posOffset>4876800</wp:posOffset>
+                </wp:positionH>
+                <wp:positionV relativeFrom="paragraph">
+                  <wp:posOffset>179070</wp:posOffset>
+                </wp:positionV>
+                <wp:extent cx="1190625" cy="45719"/>
+                <wp:effectExtent l="0" t="0" r="0" b="0"/>
+                <wp:wrapNone/>
+                <wp:docPr id="413633954" name="Graphic 4"/>
+                <wp:cNvGraphicFramePr>
+                  <a:graphicFrameLocks xmlns:a="http://schemas.openxmlformats.org/drawingml/2006/main"/>
+                </wp:cNvGraphicFramePr>
+                <a:graphic xmlns:a="http://schemas.openxmlformats.org/drawingml/2006/main">
+                  <a:graphicData uri="http://schemas.microsoft.com/office/word/2010/wordprocessingShape">
+                    <wps:wsp>
+                      <wps:cNvSpPr>
+                        <a:spLocks/>
+                      </wps:cNvSpPr>
+                      <wps:spPr>
+                        <a:xfrm flipV="1">
+                          <a:off x="0" y="0"/>
+                          <a:ext cx="1190625" cy="45719"/>
+                        </a:xfrm>
+                        <a:custGeom>
+                          <a:avLst/>
+                          <a:gdLst/>
+                          <a:ahLst/>
+                          <a:cxnLst/>
+                          <a:rect l="l" t="t" r="r" b="b"/>
+                          <a:pathLst>
+                            <a:path w="3106420">
+                              <a:moveTo>
+                                <a:pt x="0" y="0"/>
+                              </a:moveTo>
+                              <a:lnTo>
+                                <a:pt x="3105912" y="0"/>
+                              </a:lnTo>
+                            </a:path>
+                          </a:pathLst>
+                        </a:custGeom>
+                        <a:ln w="12192">
+                          <a:solidFill>
+                            <a:srgbClr val="282823"/>
+                          </a:solidFill>
+                          <a:prstDash val="solid"/>
+                        </a:ln>
+                      </wps:spPr>
+                      <wps:bodyPr wrap="square" lIns="0" tIns="0" rIns="0" bIns="0" rtlCol="0">
+                        <a:prstTxWarp prst="textNoShape">
+                          <a:avLst/>
+                        </a:prstTxWarp>
+                        <a:noAutofit/>
+                      </wps:bodyPr>
+                    </wps:wsp>
+                  </a:graphicData>
+                </a:graphic>
+                <wp14:sizeRelH relativeFrom="margin">
+                  <wp14:pctWidth>0</wp14:pctWidth>
+                </wp14:sizeRelH>
+                <wp14:sizeRelV relativeFrom="margin">
+                  <wp14:pctHeight>0</wp14:pctHeight>
+                </wp14:sizeRelV>
+              </wp:anchor>
+            </w:drawing>
+          </mc:Choice>
+          <mc:Fallback>
+            <w:pict>
+              <v:shape w14:anchorId="7C7B7040" id="Graphic 4" o:spid="_x0000_s1026" style="position:absolute;margin-left:384pt;margin-top:14.1pt;width:93.75pt;height:3.6pt;flip:y;z-index:251737600;visibility:visible;mso-wrap-style:square;mso-width-percent:0;mso-height-percent:0;mso-wrap-distance-left:0;mso-wrap-distance-top:0;mso-wrap-distance-right:0;mso-wrap-distance-bottom:0;mso-position-horizontal:absolute;mso-position-horizontal-relative:page;mso-position-vertical:absolute;mso-position-vertical-relative:text;mso-width-percent:0;mso-height-percent:0;mso-width-relative:margin;mso-height-relative:margin;v-text-anchor:top" coordsize="3106420,45719" o:gfxdata="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" path="m,l3105912,e" filled="f" strokecolor="#282823" strokeweight=".96pt">
+                <v:path arrowok="t"/>
+                <w10:wrap anchorx="page"/>
+              </v:shape>
+            </w:pict>
+          </mc:Fallback>
+        </mc:AlternateContent>
+      </w:r>
+      <w:r>
+        <w:rPr>
+          <w:b/>
+          <w:bCs/>
           <w:w w:val="85"/>
           <w:sz w:val="20"/>
           <w:szCs w:val="20"/>
@@ -1581,15 +1611,16 @@
           <w:sz w:val="18"/>
           <w:szCs w:val="18"/>
         </w:rPr>
-        <w:t xml:space="preserve"> {frequency}</w:t>
-      </w:r>
+        <w:t xml:space="preserve"> {</w:t>
+      </w:r>
+      <w:proofErr w:type="gramStart"/>
       <w:r>
         <w:rPr>
           <w:w w:val="85"/>
           <w:sz w:val="18"/>
           <w:szCs w:val="18"/>
         </w:rPr>
-        <w:t xml:space="preserve">                       </w:t>
+        <w:t>frequency}</w:t>
       </w:r>
       <w:r>
         <w:rPr>
@@ -1597,15 +1628,16 @@
           <w:sz w:val="18"/>
           <w:szCs w:val="18"/>
         </w:rPr>
-        <w:t xml:space="preserve">                </w:t>
-      </w:r>
+        <w:t xml:space="preserve">   </w:t>
+      </w:r>
+      <w:proofErr w:type="gramEnd"/>
       <w:r>
         <w:rPr>
           <w:w w:val="85"/>
           <w:sz w:val="18"/>
           <w:szCs w:val="18"/>
         </w:rPr>
-        <w:t xml:space="preserve">                                 </w:t>
+        <w:t xml:space="preserve">                                  </w:t>
       </w:r>
       <w:r>
         <w:rPr>
@@ -1613,27 +1645,7 @@
           <w:sz w:val="18"/>
           <w:szCs w:val="18"/>
         </w:rPr>
-        <w:t xml:space="preserve">                 </w:t>
-      </w:r>
-      <w:r>
-        <w:rPr>
-          <w:b/>
-          <w:bCs/>
-          <w:w w:val="85"/>
-          <w:sz w:val="20"/>
-          <w:szCs w:val="20"/>
-        </w:rPr>
-        <w:t>Area</w:t>
-      </w:r>
-      <w:r>
-        <w:rPr>
-          <w:b/>
-          <w:bCs/>
-          <w:w w:val="85"/>
-          <w:sz w:val="20"/>
-          <w:szCs w:val="20"/>
-        </w:rPr>
-        <w:t>:</w:t>
+        <w:t xml:space="preserve">     </w:t>
       </w:r>
       <w:r>
         <w:rPr>
@@ -1641,7 +1653,67 @@
           <w:sz w:val="18"/>
           <w:szCs w:val="18"/>
         </w:rPr>
-        <w:t xml:space="preserve"> {area}</w:t>
+        <w:t xml:space="preserve">                                              </w:t>
+      </w:r>
+      <w:r>
+        <w:rPr>
+          <w:b/>
+          <w:bCs/>
+          <w:w w:val="85"/>
+          <w:sz w:val="20"/>
+          <w:szCs w:val="20"/>
+        </w:rPr>
+        <w:t>Area</w:t>
+      </w:r>
+      <w:r>
+        <w:rPr>
+          <w:b/>
+          <w:bCs/>
+          <w:w w:val="85"/>
+          <w:sz w:val="20"/>
+          <w:szCs w:val="20"/>
+        </w:rPr>
+        <w:t>:</w:t>
+      </w:r>
+      <w:r>
+        <w:rPr>
+          <w:w w:val="85"/>
+          <w:sz w:val="18"/>
+          <w:szCs w:val="18"/>
+        </w:rPr>
+        <w:t xml:space="preserve"> {</w:t>
+      </w:r>
+      <w:r>
+        <w:rPr>
+          <w:w w:val="85"/>
+          <w:sz w:val="18"/>
+          <w:szCs w:val="18"/>
+        </w:rPr>
+        <w:t>area</w:t>
+      </w:r>
+      <w:r>
+        <w:rPr>
+          <w:w w:val="85"/>
+          <w:sz w:val="18"/>
+          <w:szCs w:val="18"/>
+        </w:rPr>
+        <w:t>}</w:t>
+      </w:r>
+      <w:r>
+        <w:rPr>
+          <w:w w:val="85"/>
+          <w:sz w:val="18"/>
+          <w:szCs w:val="18"/>
+        </w:rPr>
+        <w:t xml:space="preserve">                    </w:t>
+      </w:r>
+      <w:r>
+        <w:rPr>
+          <w:w w:val="85"/>
+          <w:sz w:val="18"/>
+          <w:szCs w:val="18"/>
+        </w:rPr>
+        <w:t xml:space="preserve">      </w:t>
       </w:r>
     </w:p>
     <w:p>
@@ -1877,10 +1949,12 @@
               <w:t>{INS $</w:t>
             </w:r>
             <w:proofErr w:type="spellStart"/>
+            <w:proofErr w:type="gramStart"/>
             <w:r>
               <w:t>serv.label</w:t>
             </w:r>
             <w:proofErr w:type="spellEnd"/>
+            <w:proofErr w:type="gramEnd"/>
             <w:r>
               <w:t>}</w:t>
             </w:r>
@@ -1905,21 +1979,7 @@
                 <w:sz w:val="17"/>
                 <w:szCs w:val="17"/>
               </w:rPr>
-              <w:t xml:space="preserve">30ml / 20ml / 10ml / 5ml                </w:t>
-            </w:r>
-            <w:r>
-              <w:rPr>
-                <w:sz w:val="17"/>
-                <w:szCs w:val="17"/>
-              </w:rPr>
-              <w:t xml:space="preserve"> </w:t>
-            </w:r>
-            <w:r>
-              <w:rPr>
-                <w:sz w:val="17"/>
-                <w:szCs w:val="17"/>
-              </w:rPr>
-              <w:t>ODR / GEL / SPRAY</w:t>
+              <w:t>30ml / 20ml / 10ml / 5ml                 ODR / GEL / SPRAY</w:t>
             </w:r>
           </w:p>
         </w:tc>
@@ -2211,22 +2271,7 @@
           <w:sz w:val="22"/>
           <w:szCs w:val="18"/>
         </w:rPr>
-        <w:t>Care</w:t>
-      </w:r>
-      <w:r>
-        <w:rPr>
-          <w:spacing w:val="27"/>
-          <w:sz w:val="22"/>
-          <w:szCs w:val="18"/>
-        </w:rPr>
-        <w:t xml:space="preserve"> </w:t>
-      </w:r>
-      <w:r>
-        <w:rPr>
-          <w:sz w:val="22"/>
-          <w:szCs w:val="18"/>
-        </w:rPr>
-        <w:t>:</w:t>
+        <w:t>Care:</w:t>
       </w:r>
       <w:r>
         <w:rPr>

</xml_diff>

<commit_message>
3 times in a month frequency added
</commit_message>
<xml_diff>
--- a/tmp/cardTemp.docx
+++ b/tmp/cardTemp.docx
@@ -1842,7 +1842,6 @@
               <w:t>{INS $</w:t>
             </w:r>
             <w:proofErr w:type="spellStart"/>
-            <w:proofErr w:type="gramStart"/>
             <w:r>
               <w:rPr>
                 <w:rFonts w:ascii="Arial" w:hAnsi="Arial" w:cs="Arial"/>
@@ -1852,7 +1851,6 @@
               <w:t>serv.label</w:t>
             </w:r>
             <w:proofErr w:type="spellEnd"/>
-            <w:proofErr w:type="gramEnd"/>
             <w:r>
               <w:rPr>
                 <w:rFonts w:ascii="Arial" w:hAnsi="Arial" w:cs="Arial"/>
@@ -1917,7 +1915,7 @@
                 <w:sz w:val="18"/>
                 <w:szCs w:val="18"/>
               </w:rPr>
-              <w:t xml:space="preserve">    </w:t>
+              <w:t xml:space="preserve">  </w:t>
             </w:r>
             <w:r>
               <w:rPr>

</xml_diff>

<commit_message>
logo and navbar changes
</commit_message>
<xml_diff>
--- a/tmp/cardTemp.docx
+++ b/tmp/cardTemp.docx
@@ -2,6 +2,18 @@
 <file path=word/document.xml><?xml version="1.0" encoding="utf-8"?>
 <w:document xmlns:wpc="http://schemas.microsoft.com/office/word/2010/wordprocessingCanvas" xmlns:cx="http://schemas.microsoft.com/office/drawing/2014/chartex" xmlns:cx1="http://schemas.microsoft.com/office/drawing/2015/9/8/chartex" xmlns:cx2="http://schemas.microsoft.com/office/drawing/2015/10/21/chartex" xmlns:cx3="http://schemas.microsoft.com/office/drawing/2016/5/9/chartex" xmlns:cx4="http://schemas.microsoft.com/office/drawing/2016/5/10/chartex" xmlns:cx5="http://schemas.microsoft.com/office/drawing/2016/5/11/chartex" xmlns:cx6="http://schemas.microsoft.com/office/drawing/2016/5/12/chartex" xmlns:cx7="http://schemas.microsoft.com/office/drawing/2016/5/13/chartex" xmlns:cx8="http://schemas.microsoft.com/office/drawing/2016/5/14/chartex" xmlns:mc="http://schemas.openxmlformats.org/markup-compatibility/2006" xmlns:aink="http://schemas.microsoft.com/office/drawing/2016/ink" xmlns:am3d="http://schemas.microsoft.com/office/drawing/2017/model3d" xmlns:o="urn:schemas-microsoft-com:office:office" xmlns:oel="http://schemas.microsoft.com/office/2019/extlst" xmlns:r="http://schemas.openxmlformats.org/officeDocument/2006/relationships" xmlns:m="http://schemas.openxmlformats.org/officeDocument/2006/math" xmlns:v="urn:schemas-microsoft-com:vml" xmlns:wp14="http://schemas.microsoft.com/office/word/2010/wordprocessingDrawing" xmlns:wp="http://schemas.openxmlformats.org/drawingml/2006/wordprocessingDrawing" xmlns:w10="urn:schemas-microsoft-com:office:word" xmlns:w="http://schemas.openxmlformats.org/wordprocessingml/2006/main" xmlns:w14="http://schemas.microsoft.com/office/word/2010/wordml" xmlns:w15="http://schemas.microsoft.com/office/word/2012/wordml" xmlns:w16cex="http://schemas.microsoft.com/office/word/2018/wordml/cex" xmlns:w16cid="http://schemas.microsoft.com/office/word/2016/wordml/cid" xmlns:w16="http://schemas.microsoft.com/office/word/2018/wordml" xmlns:w16sdtdh="http://schemas.microsoft.com/office/word/2020/wordml/sdtdatahash" xmlns:w16se="http://schemas.microsoft.com/office/word/2015/wordml/symex" xmlns:wpg="http://schemas.microsoft.com/office/word/2010/wordprocessingGroup" xmlns:wpi="http://schemas.microsoft.com/office/word/2010/wordprocessingInk" xmlns:wne="http://schemas.microsoft.com/office/word/2006/wordml" xmlns:wps="http://schemas.microsoft.com/office/word/2010/wordprocessingShape" mc:Ignorable="w14 w15 w16se w16cid w16 w16cex w16sdtdh wp14">
   <w:body>
+    <w:p>
+      <w:pPr>
+        <w:spacing w:after="0"/>
+        <w:rPr>
+          <w:rFonts w:ascii="Times New Roman" w:hAnsi="Times New Roman" w:cs="Times New Roman"/>
+          <w:b/>
+          <w:w w:val="105"/>
+          <w:sz w:val="18"/>
+          <w:szCs w:val="18"/>
+        </w:rPr>
+      </w:pPr>
+    </w:p>
     <w:p>
       <w:pPr>
         <w:spacing w:after="0"/>
@@ -615,79 +627,6 @@
       <w:r>
         <w:rPr>
           <w:rFonts w:ascii="Arial" w:hAnsi="Arial" w:cs="Arial"/>
-          <w:noProof/>
-          <w:sz w:val="18"/>
-          <w:szCs w:val="18"/>
-          <w:lang w:eastAsia="en-IN"/>
-        </w:rPr>
-        <mc:AlternateContent>
-          <mc:Choice Requires="wps">
-            <w:drawing>
-              <wp:anchor distT="0" distB="0" distL="114300" distR="114300" simplePos="0" relativeHeight="251660288" behindDoc="0" locked="0" layoutInCell="1" allowOverlap="1" wp14:anchorId="13203624" wp14:editId="547A3900">
-                <wp:simplePos x="0" y="0"/>
-                <wp:positionH relativeFrom="column">
-                  <wp:posOffset>1106805</wp:posOffset>
-                </wp:positionH>
-                <wp:positionV relativeFrom="paragraph">
-                  <wp:posOffset>133985</wp:posOffset>
-                </wp:positionV>
-                <wp:extent cx="3619500" cy="0"/>
-                <wp:effectExtent l="0" t="0" r="0" b="0"/>
-                <wp:wrapNone/>
-                <wp:docPr id="2" name="Straight Connector 2"/>
-                <wp:cNvGraphicFramePr/>
-                <a:graphic xmlns:a="http://schemas.openxmlformats.org/drawingml/2006/main">
-                  <a:graphicData uri="http://schemas.microsoft.com/office/word/2010/wordprocessingShape">
-                    <wps:wsp>
-                      <wps:cNvCnPr/>
-                      <wps:spPr>
-                        <a:xfrm>
-                          <a:off x="0" y="0"/>
-                          <a:ext cx="3619500" cy="0"/>
-                        </a:xfrm>
-                        <a:prstGeom prst="line">
-                          <a:avLst/>
-                        </a:prstGeom>
-                      </wps:spPr>
-                      <wps:style>
-                        <a:lnRef idx="1">
-                          <a:schemeClr val="dk1"/>
-                        </a:lnRef>
-                        <a:fillRef idx="0">
-                          <a:schemeClr val="dk1"/>
-                        </a:fillRef>
-                        <a:effectRef idx="0">
-                          <a:schemeClr val="dk1"/>
-                        </a:effectRef>
-                        <a:fontRef idx="minor">
-                          <a:schemeClr val="tx1"/>
-                        </a:fontRef>
-                      </wps:style>
-                      <wps:bodyPr/>
-                    </wps:wsp>
-                  </a:graphicData>
-                </a:graphic>
-                <wp14:sizeRelH relativeFrom="margin">
-                  <wp14:pctWidth>0</wp14:pctWidth>
-                </wp14:sizeRelH>
-                <wp14:sizeRelV relativeFrom="margin">
-                  <wp14:pctHeight>0</wp14:pctHeight>
-                </wp14:sizeRelV>
-              </wp:anchor>
-            </w:drawing>
-          </mc:Choice>
-          <mc:Fallback>
-            <w:pict>
-              <v:line w14:anchorId="26D816A8" id="Straight Connector 2" o:spid="_x0000_s1026" style="position:absolute;z-index:251660288;visibility:visible;mso-wrap-style:square;mso-width-percent:0;mso-height-percent:0;mso-wrap-distance-left:9pt;mso-wrap-distance-top:0;mso-wrap-distance-right:9pt;mso-wrap-distance-bottom:0;mso-position-horizontal:absolute;mso-position-horizontal-relative:text;mso-position-vertical:absolute;mso-position-vertical-relative:text;mso-width-percent:0;mso-height-percent:0;mso-width-relative:margin;mso-height-relative:margin" from="87.15pt,10.55pt" to="372.15pt,10.55pt" o:gfxdata="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" strokecolor="black [3200]" strokeweight=".5pt">
-                <v:stroke joinstyle="miter"/>
-              </v:line>
-            </w:pict>
-          </mc:Fallback>
-        </mc:AlternateContent>
-      </w:r>
-      <w:r>
-        <w:rPr>
-          <w:rFonts w:ascii="Arial" w:hAnsi="Arial" w:cs="Arial"/>
           <w:b/>
           <w:bCs/>
           <w:sz w:val="18"/>
@@ -701,200 +640,101 @@
           <w:sz w:val="18"/>
           <w:szCs w:val="18"/>
         </w:rPr>
-        <w:t xml:space="preserve"> {address},</w:t>
+        <w:t xml:space="preserve"> {address</w:t>
+      </w:r>
+      <w:proofErr w:type="gramStart"/>
+      <w:r>
+        <w:rPr>
+          <w:rFonts w:ascii="Arial" w:hAnsi="Arial" w:cs="Arial"/>
+          <w:sz w:val="18"/>
+          <w:szCs w:val="18"/>
+        </w:rPr>
+        <w:t>},</w:t>
+      </w:r>
+      <w:r>
+        <w:rPr>
+          <w:rFonts w:ascii="Arial" w:hAnsi="Arial" w:cs="Arial"/>
+          <w:sz w:val="18"/>
+          <w:szCs w:val="18"/>
+        </w:rPr>
+        <w:t>{</w:t>
+      </w:r>
+      <w:proofErr w:type="spellStart"/>
+      <w:proofErr w:type="gramEnd"/>
+      <w:r>
+        <w:rPr>
+          <w:rFonts w:ascii="Arial" w:hAnsi="Arial" w:cs="Arial"/>
+          <w:sz w:val="18"/>
+          <w:szCs w:val="18"/>
+        </w:rPr>
+        <w:t>nearBy</w:t>
+      </w:r>
+      <w:proofErr w:type="spellEnd"/>
+      <w:r>
+        <w:rPr>
+          <w:rFonts w:ascii="Arial" w:hAnsi="Arial" w:cs="Arial"/>
+          <w:sz w:val="18"/>
+          <w:szCs w:val="18"/>
+        </w:rPr>
+        <w:t>}, {</w:t>
+      </w:r>
+      <w:proofErr w:type="spellStart"/>
+      <w:r>
+        <w:rPr>
+          <w:rFonts w:ascii="Arial" w:hAnsi="Arial" w:cs="Arial"/>
+          <w:sz w:val="18"/>
+          <w:szCs w:val="18"/>
+        </w:rPr>
+        <w:t>shipArea</w:t>
+      </w:r>
+      <w:proofErr w:type="spellEnd"/>
+      <w:r>
+        <w:rPr>
+          <w:rFonts w:ascii="Arial" w:hAnsi="Arial" w:cs="Arial"/>
+          <w:sz w:val="18"/>
+          <w:szCs w:val="18"/>
+        </w:rPr>
+        <w:t xml:space="preserve">}, </w:t>
+      </w:r>
+      <w:r>
+        <w:rPr>
+          <w:rFonts w:ascii="Arial" w:hAnsi="Arial" w:cs="Arial"/>
+          <w:spacing w:val="-4"/>
+          <w:sz w:val="18"/>
+          <w:szCs w:val="18"/>
+        </w:rPr>
+        <w:t>{city} – {</w:t>
+      </w:r>
+      <w:proofErr w:type="spellStart"/>
+      <w:r>
+        <w:rPr>
+          <w:rFonts w:ascii="Arial" w:hAnsi="Arial" w:cs="Arial"/>
+          <w:spacing w:val="-4"/>
+          <w:sz w:val="18"/>
+          <w:szCs w:val="18"/>
+        </w:rPr>
+        <w:t>pincode</w:t>
+      </w:r>
+      <w:proofErr w:type="spellEnd"/>
+      <w:r>
+        <w:rPr>
+          <w:rFonts w:ascii="Arial" w:hAnsi="Arial" w:cs="Arial"/>
+          <w:spacing w:val="-4"/>
+          <w:sz w:val="18"/>
+          <w:szCs w:val="18"/>
+        </w:rPr>
+        <w:t>}</w:t>
       </w:r>
     </w:p>
     <w:p>
       <w:pPr>
         <w:pStyle w:val="NoSpacing"/>
-        <w:spacing w:before="80"/>
-        <w:rPr>
-          <w:rFonts w:ascii="Arial" w:hAnsi="Arial" w:cs="Arial"/>
-          <w:sz w:val="18"/>
-          <w:szCs w:val="18"/>
-        </w:rPr>
-      </w:pPr>
-      <w:r>
-        <w:rPr>
-          <w:rFonts w:ascii="Arial" w:hAnsi="Arial" w:cs="Arial"/>
-          <w:sz w:val="18"/>
-          <w:szCs w:val="18"/>
-        </w:rPr>
-        <w:t xml:space="preserve"> {</w:t>
-      </w:r>
-      <w:proofErr w:type="spellStart"/>
-      <w:r>
-        <w:rPr>
-          <w:rFonts w:ascii="Arial" w:hAnsi="Arial" w:cs="Arial"/>
-          <w:sz w:val="18"/>
-          <w:szCs w:val="18"/>
-        </w:rPr>
-        <w:t>nearBy</w:t>
-      </w:r>
-      <w:proofErr w:type="spellEnd"/>
-      <w:r>
-        <w:rPr>
-          <w:rFonts w:ascii="Arial" w:hAnsi="Arial" w:cs="Arial"/>
-          <w:sz w:val="18"/>
-          <w:szCs w:val="18"/>
-        </w:rPr>
-        <w:t>},</w:t>
-      </w:r>
-      <w:r>
-        <w:rPr>
-          <w:rFonts w:ascii="Arial" w:hAnsi="Arial" w:cs="Arial"/>
-          <w:sz w:val="18"/>
-          <w:szCs w:val="18"/>
-        </w:rPr>
-        <w:t xml:space="preserve"> </w:t>
-      </w:r>
-      <w:r>
-        <w:rPr>
-          <w:rFonts w:ascii="Arial" w:hAnsi="Arial" w:cs="Arial"/>
-          <w:sz w:val="18"/>
-          <w:szCs w:val="18"/>
-        </w:rPr>
-        <w:t>{</w:t>
-      </w:r>
-      <w:proofErr w:type="spellStart"/>
-      <w:r>
-        <w:rPr>
-          <w:rFonts w:ascii="Arial" w:hAnsi="Arial" w:cs="Arial"/>
-          <w:sz w:val="18"/>
-          <w:szCs w:val="18"/>
-        </w:rPr>
-        <w:t>shipA</w:t>
-      </w:r>
-      <w:r>
-        <w:rPr>
-          <w:rFonts w:ascii="Arial" w:hAnsi="Arial" w:cs="Arial"/>
-          <w:sz w:val="18"/>
-          <w:szCs w:val="18"/>
-        </w:rPr>
-        <w:t>rea</w:t>
-      </w:r>
-      <w:proofErr w:type="spellEnd"/>
-      <w:r>
-        <w:rPr>
-          <w:rFonts w:ascii="Arial" w:hAnsi="Arial" w:cs="Arial"/>
-          <w:sz w:val="18"/>
-          <w:szCs w:val="18"/>
-        </w:rPr>
-        <w:t xml:space="preserve">}, </w:t>
-      </w:r>
-      <w:r>
-        <w:rPr>
-          <w:rFonts w:ascii="Arial" w:hAnsi="Arial" w:cs="Arial"/>
-          <w:spacing w:val="-4"/>
-          <w:sz w:val="18"/>
-          <w:szCs w:val="18"/>
-        </w:rPr>
-        <w:t>{city} – {</w:t>
-      </w:r>
-      <w:proofErr w:type="spellStart"/>
-      <w:r>
-        <w:rPr>
-          <w:rFonts w:ascii="Arial" w:hAnsi="Arial" w:cs="Arial"/>
-          <w:spacing w:val="-4"/>
-          <w:sz w:val="18"/>
-          <w:szCs w:val="18"/>
-        </w:rPr>
-        <w:t>pincode</w:t>
-      </w:r>
-      <w:proofErr w:type="spellEnd"/>
-      <w:r>
-        <w:rPr>
-          <w:rFonts w:ascii="Arial" w:hAnsi="Arial" w:cs="Arial"/>
-          <w:spacing w:val="-4"/>
-          <w:sz w:val="18"/>
-          <w:szCs w:val="18"/>
-        </w:rPr>
-        <w:t>}</w:t>
-      </w:r>
-    </w:p>
-    <w:p>
-      <w:pPr>
-        <w:pStyle w:val="NoSpacing"/>
-        <w:rPr>
-          <w:rFonts w:ascii="Arial" w:hAnsi="Arial" w:cs="Arial"/>
-          <w:sz w:val="18"/>
-          <w:szCs w:val="18"/>
-        </w:rPr>
-      </w:pPr>
-      <w:r>
-        <w:rPr>
-          <w:rFonts w:ascii="Arial" w:hAnsi="Arial" w:cs="Arial"/>
-          <w:noProof/>
-          <w:sz w:val="18"/>
-          <w:szCs w:val="18"/>
-          <w:lang w:eastAsia="en-IN"/>
-        </w:rPr>
-        <mc:AlternateContent>
-          <mc:Choice Requires="wps">
-            <w:drawing>
-              <wp:anchor distT="0" distB="0" distL="114300" distR="114300" simplePos="0" relativeHeight="251661312" behindDoc="0" locked="0" layoutInCell="1" allowOverlap="1" wp14:anchorId="48453D26" wp14:editId="06D2F9E6">
-                <wp:simplePos x="0" y="0"/>
-                <wp:positionH relativeFrom="margin">
-                  <wp:posOffset>-7620</wp:posOffset>
-                </wp:positionH>
-                <wp:positionV relativeFrom="paragraph">
-                  <wp:posOffset>30481</wp:posOffset>
-                </wp:positionV>
-                <wp:extent cx="4762500" cy="0"/>
-                <wp:effectExtent l="0" t="0" r="0" b="0"/>
-                <wp:wrapNone/>
-                <wp:docPr id="3" name="Straight Connector 3"/>
-                <wp:cNvGraphicFramePr/>
-                <a:graphic xmlns:a="http://schemas.openxmlformats.org/drawingml/2006/main">
-                  <a:graphicData uri="http://schemas.microsoft.com/office/word/2010/wordprocessingShape">
-                    <wps:wsp>
-                      <wps:cNvCnPr/>
-                      <wps:spPr>
-                        <a:xfrm>
-                          <a:off x="0" y="0"/>
-                          <a:ext cx="4762500" cy="0"/>
-                        </a:xfrm>
-                        <a:prstGeom prst="line">
-                          <a:avLst/>
-                        </a:prstGeom>
-                      </wps:spPr>
-                      <wps:style>
-                        <a:lnRef idx="1">
-                          <a:schemeClr val="dk1"/>
-                        </a:lnRef>
-                        <a:fillRef idx="0">
-                          <a:schemeClr val="dk1"/>
-                        </a:fillRef>
-                        <a:effectRef idx="0">
-                          <a:schemeClr val="dk1"/>
-                        </a:effectRef>
-                        <a:fontRef idx="minor">
-                          <a:schemeClr val="tx1"/>
-                        </a:fontRef>
-                      </wps:style>
-                      <wps:bodyPr/>
-                    </wps:wsp>
-                  </a:graphicData>
-                </a:graphic>
-                <wp14:sizeRelH relativeFrom="margin">
-                  <wp14:pctWidth>0</wp14:pctWidth>
-                </wp14:sizeRelH>
-                <wp14:sizeRelV relativeFrom="margin">
-                  <wp14:pctHeight>0</wp14:pctHeight>
-                </wp14:sizeRelV>
-              </wp:anchor>
-            </w:drawing>
-          </mc:Choice>
-          <mc:Fallback>
-            <w:pict>
-              <v:line w14:anchorId="70C25410" id="Straight Connector 3" o:spid="_x0000_s1026" style="position:absolute;z-index:251661312;visibility:visible;mso-wrap-style:square;mso-width-percent:0;mso-height-percent:0;mso-wrap-distance-left:9pt;mso-wrap-distance-top:0;mso-wrap-distance-right:9pt;mso-wrap-distance-bottom:0;mso-position-horizontal:absolute;mso-position-horizontal-relative:margin;mso-position-vertical:absolute;mso-position-vertical-relative:text;mso-width-percent:0;mso-height-percent:0;mso-width-relative:margin;mso-height-relative:margin" from="-.6pt,2.4pt" to="374.4pt,2.4pt" o:gfxdata="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" strokecolor="black [3200]" strokeweight=".5pt">
-                <v:stroke joinstyle="miter"/>
-                <w10:wrap anchorx="margin"/>
-              </v:line>
-            </w:pict>
-          </mc:Fallback>
-        </mc:AlternateContent>
-      </w:r>
+        <w:rPr>
+          <w:rFonts w:ascii="Arial" w:hAnsi="Arial" w:cs="Arial"/>
+          <w:sz w:val="16"/>
+          <w:szCs w:val="16"/>
+        </w:rPr>
+      </w:pPr>
     </w:p>
     <w:p>
       <w:pPr>
@@ -1215,6 +1055,36 @@
           <w:szCs w:val="18"/>
         </w:rPr>
       </w:pPr>
+    </w:p>
+    <w:p>
+      <w:pPr>
+        <w:pStyle w:val="NoSpacing"/>
+        <w:rPr>
+          <w:rFonts w:ascii="Arial" w:hAnsi="Arial" w:cs="Arial"/>
+          <w:sz w:val="18"/>
+          <w:szCs w:val="18"/>
+        </w:rPr>
+      </w:pPr>
+    </w:p>
+    <w:p>
+      <w:pPr>
+        <w:pStyle w:val="NoSpacing"/>
+        <w:rPr>
+          <w:rFonts w:ascii="Arial" w:hAnsi="Arial" w:cs="Arial"/>
+          <w:sz w:val="18"/>
+          <w:szCs w:val="18"/>
+        </w:rPr>
+      </w:pPr>
+    </w:p>
+    <w:p>
+      <w:pPr>
+        <w:pStyle w:val="NoSpacing"/>
+        <w:rPr>
+          <w:rFonts w:ascii="Arial" w:hAnsi="Arial" w:cs="Arial"/>
+          <w:sz w:val="18"/>
+          <w:szCs w:val="18"/>
+        </w:rPr>
+      </w:pPr>
       <w:r>
         <w:rPr>
           <w:rFonts w:ascii="Arial" w:hAnsi="Arial" w:cs="Arial"/>
@@ -1224,7 +1094,18 @@
           <w:sz w:val="18"/>
           <w:szCs w:val="18"/>
         </w:rPr>
-        <w:t xml:space="preserve">Contract Period: </w:t>
+        <w:t>Contract Period</w:t>
+      </w:r>
+      <w:r>
+        <w:rPr>
+          <w:rFonts w:ascii="Arial" w:hAnsi="Arial" w:cs="Arial"/>
+          <w:b/>
+          <w:bCs/>
+          <w:w w:val="90"/>
+          <w:sz w:val="18"/>
+          <w:szCs w:val="18"/>
+        </w:rPr>
+        <w:t xml:space="preserve">: </w:t>
       </w:r>
       <w:r>
         <w:rPr>
@@ -1608,7 +1489,18 @@
           <w:sz w:val="18"/>
           <w:szCs w:val="18"/>
         </w:rPr>
-        <w:t>Location To Be Treated:</w:t>
+        <w:t>Premises Under Contract</w:t>
+      </w:r>
+      <w:r>
+        <w:rPr>
+          <w:rFonts w:ascii="Arial" w:hAnsi="Arial" w:cs="Arial"/>
+          <w:b/>
+          <w:bCs/>
+          <w:w w:val="85"/>
+          <w:sz w:val="18"/>
+          <w:szCs w:val="18"/>
+        </w:rPr>
+        <w:t>:</w:t>
       </w:r>
       <w:r>
         <w:rPr>
@@ -1640,15 +1532,15 @@
         <mc:AlternateContent>
           <mc:Choice Requires="wps">
             <w:drawing>
-              <wp:anchor distT="0" distB="0" distL="114300" distR="114300" simplePos="0" relativeHeight="251671552" behindDoc="0" locked="0" layoutInCell="1" allowOverlap="1" wp14:anchorId="44E09D8B" wp14:editId="5A06676E">
+              <wp:anchor distT="0" distB="0" distL="114300" distR="114300" simplePos="0" relativeHeight="251671552" behindDoc="0" locked="0" layoutInCell="1" allowOverlap="1" wp14:anchorId="44E09D8B" wp14:editId="508B727F">
                 <wp:simplePos x="0" y="0"/>
                 <wp:positionH relativeFrom="margin">
-                  <wp:posOffset>1059179</wp:posOffset>
+                  <wp:posOffset>1240155</wp:posOffset>
                 </wp:positionH>
                 <wp:positionV relativeFrom="paragraph">
-                  <wp:posOffset>9524</wp:posOffset>
+                  <wp:posOffset>10795</wp:posOffset>
                 </wp:positionV>
-                <wp:extent cx="3705225" cy="0"/>
+                <wp:extent cx="3524250" cy="0"/>
                 <wp:effectExtent l="0" t="0" r="0" b="0"/>
                 <wp:wrapNone/>
                 <wp:docPr id="9" name="Straight Connector 9"/>
@@ -1660,7 +1552,7 @@
                       <wps:spPr>
                         <a:xfrm flipV="1">
                           <a:off x="0" y="0"/>
-                          <a:ext cx="3705225" cy="0"/>
+                          <a:ext cx="3524250" cy="0"/>
                         </a:xfrm>
                         <a:prstGeom prst="line">
                           <a:avLst/>
@@ -1695,7 +1587,7 @@
           </mc:Choice>
           <mc:Fallback>
             <w:pict>
-              <v:line w14:anchorId="6C0596C0" id="Straight Connector 9" o:spid="_x0000_s1026" style="position:absolute;flip:y;z-index:251671552;visibility:visible;mso-wrap-style:square;mso-width-percent:0;mso-height-percent:0;mso-wrap-distance-left:9pt;mso-wrap-distance-top:0;mso-wrap-distance-right:9pt;mso-wrap-distance-bottom:0;mso-position-horizontal:absolute;mso-position-horizontal-relative:margin;mso-position-vertical:absolute;mso-position-vertical-relative:text;mso-width-percent:0;mso-height-percent:0;mso-width-relative:margin;mso-height-relative:margin" from="83.4pt,.75pt" to="375.15pt,.75pt" o:gfxdata="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" strokecolor="black [3200]" strokeweight=".5pt">
+              <v:line w14:anchorId="76D17D09" id="Straight Connector 9" o:spid="_x0000_s1026" style="position:absolute;flip:y;z-index:251671552;visibility:visible;mso-wrap-style:square;mso-width-percent:0;mso-height-percent:0;mso-wrap-distance-left:9pt;mso-wrap-distance-top:0;mso-wrap-distance-right:9pt;mso-wrap-distance-bottom:0;mso-position-horizontal:absolute;mso-position-horizontal-relative:margin;mso-position-vertical:absolute;mso-position-vertical-relative:text;mso-width-percent:0;mso-height-percent:0;mso-width-relative:margin;mso-height-relative:margin" from="97.65pt,.85pt" to="375.15pt,.85pt" o:gfxdata="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" strokecolor="black [3200]" strokeweight=".5pt">
                 <v:stroke joinstyle="miter"/>
                 <w10:wrap anchorx="margin"/>
               </v:line>
@@ -1842,6 +1734,7 @@
               <w:t>{INS $</w:t>
             </w:r>
             <w:proofErr w:type="spellStart"/>
+            <w:proofErr w:type="gramStart"/>
             <w:r>
               <w:rPr>
                 <w:rFonts w:ascii="Arial" w:hAnsi="Arial" w:cs="Arial"/>
@@ -1851,6 +1744,7 @@
               <w:t>serv.label</w:t>
             </w:r>
             <w:proofErr w:type="spellEnd"/>
+            <w:proofErr w:type="gramEnd"/>
             <w:r>
               <w:rPr>
                 <w:rFonts w:ascii="Arial" w:hAnsi="Arial" w:cs="Arial"/>
@@ -2100,7 +1994,25 @@
           <w:sz w:val="18"/>
           <w:szCs w:val="18"/>
         </w:rPr>
-        <w:t>Special Instructions:</w:t>
+        <w:t>Instructions</w:t>
+      </w:r>
+      <w:r>
+        <w:rPr>
+          <w:rFonts w:ascii="Arial" w:hAnsi="Arial" w:cs="Arial"/>
+          <w:b/>
+          <w:sz w:val="18"/>
+          <w:szCs w:val="18"/>
+        </w:rPr>
+        <w:t xml:space="preserve"> To Follow</w:t>
+      </w:r>
+      <w:r>
+        <w:rPr>
+          <w:rFonts w:ascii="Arial" w:hAnsi="Arial" w:cs="Arial"/>
+          <w:b/>
+          <w:sz w:val="18"/>
+          <w:szCs w:val="18"/>
+        </w:rPr>
+        <w:t>:</w:t>
       </w:r>
       <w:r>
         <w:rPr>

</xml_diff>